<commit_message>
corrected the duplicae entries
</commit_message>
<xml_diff>
--- a/hackathon-readme.docx
+++ b/hackathon-readme.docx
@@ -69,19 +69,13 @@
       <w:r>
         <w:t xml:space="preserve">Oh my God...We can't buy that happiness and smile on my kids face. It’s thousand times more compared to him playing gadget games. He found it more interesting to see the images of his knowns and match Uncle with Aunt, Grandma with Grandpa.... </w:t>
       </w:r>
-      <w:r>
-        <w:t>And added information for the right selection and clues for the wrong one like “You selected a niece, check for a niece in the right side”</w:t>
-      </w:r>
-      <w:r>
-        <w:t>.</w:t>
-      </w:r>
-    </w:p>
-    <w:p>
-      <w:r>
-        <w:t>And I am more than happy and satisfied because I get the feel that I can contribute to the time he spent on gadget and don’t forget, he is learning.</w:t>
-      </w:r>
       <w:bookmarkStart w:id="0" w:name="_GoBack"/>
       <w:bookmarkEnd w:id="0"/>
+    </w:p>
+    <w:p>
+      <w:r>
+        <w:t>And I am more than happy and satisfied because I get the feel that I can contribute to the time he spent on gadget and don’t forget, he is learning.</w:t>
+      </w:r>
     </w:p>
     <w:p>
       <w:r>

</xml_diff>